<commit_message>
update op, ans so on, also before update course work
</commit_message>
<xml_diff>
--- a/Компоненти програмної інженерії/Laba1/Laba1.docx
+++ b/Компоненти програмної інженерії/Laba1/Laba1.docx
@@ -305,18 +305,7 @@
           <w:szCs w:val="28"/>
           <w:lang w:val="ru-RU"/>
         </w:rPr>
-        <w:t>Варіант</w:t>
-      </w:r>
-      <w:r>
-        <w:rPr>
-          <w:rFonts w:ascii="Times New Roman" w:hAnsi="Times New Roman" w:cs="Times New Roman"/>
-          <w:b/>
-          <w:bCs/>
-          <w:sz w:val="28"/>
-          <w:szCs w:val="28"/>
-          <w:lang w:val="ru-RU"/>
-        </w:rPr>
-        <w:t xml:space="preserve"> </w:t>
+        <w:t xml:space="preserve">Варіант </w:t>
       </w:r>
       <w:r>
         <w:rPr>
@@ -326,6 +315,7 @@
           <w:sz w:val="28"/>
           <w:szCs w:val="28"/>
           <w:u w:val="single"/>
+          <w:lang w:val="ru-RU"/>
         </w:rPr>
         <w:t xml:space="preserve">10 </w:t>
       </w:r>
@@ -351,6 +341,7 @@
           <w:szCs w:val="28"/>
           <w:u w:val="single"/>
           <w:shd w:val="clear" w:color="auto" w:fill="FFFFFF"/>
+          <w:lang w:val="ru-RU"/>
         </w:rPr>
         <w:t>АІС мережі кінотеатрів</w:t>
       </w:r>
@@ -922,9 +913,58 @@
           <w:rFonts w:ascii="Times New Roman" w:hAnsi="Times New Roman" w:cs="Times New Roman"/>
           <w:sz w:val="24"/>
           <w:szCs w:val="24"/>
-          <w:lang w:val="uk-UA"/>
-        </w:rPr>
-      </w:pPr>
+          <w:lang w:val="ru-RU"/>
+        </w:rPr>
+      </w:pPr>
+      <w:r>
+        <w:rPr>
+          <w:rFonts w:ascii="Times New Roman" w:hAnsi="Times New Roman" w:cs="Times New Roman"/>
+          <w:sz w:val="24"/>
+          <w:szCs w:val="24"/>
+          <w:lang w:val="uk-UA"/>
+        </w:rPr>
+        <w:t>3</w:t>
+      </w:r>
+      <w:r>
+        <w:rPr>
+          <w:rFonts w:ascii="Times New Roman" w:hAnsi="Times New Roman" w:cs="Times New Roman"/>
+          <w:b/>
+          <w:bCs/>
+          <w:sz w:val="24"/>
+          <w:szCs w:val="24"/>
+          <w:lang w:val="ru-RU"/>
+        </w:rPr>
+        <w:t xml:space="preserve">. </w:t>
+      </w:r>
+      <w:r>
+        <w:rPr>
+          <w:rFonts w:ascii="Times New Roman" w:hAnsi="Times New Roman" w:cs="Times New Roman"/>
+          <w:b/>
+          <w:bCs/>
+          <w:sz w:val="24"/>
+          <w:szCs w:val="24"/>
+          <w:lang w:val="ru-RU"/>
+        </w:rPr>
+        <w:t>АІС мережі кінотеатрів</w:t>
+      </w:r>
+      <w:r>
+        <w:rPr>
+          <w:rFonts w:ascii="Times New Roman" w:hAnsi="Times New Roman" w:cs="Times New Roman"/>
+          <w:sz w:val="24"/>
+          <w:szCs w:val="24"/>
+          <w:lang w:val="ru-RU"/>
+        </w:rPr>
+        <w:t xml:space="preserve">. </w:t>
+      </w:r>
+      <w:r>
+        <w:rPr>
+          <w:rFonts w:ascii="Times New Roman" w:hAnsi="Times New Roman" w:cs="Times New Roman"/>
+          <w:sz w:val="24"/>
+          <w:szCs w:val="24"/>
+          <w:lang w:val="ru-RU"/>
+        </w:rPr>
+        <w:t>Дозволяє забронювати квитки, вибирати фільм за різними параметрами, час та місце сеансу</w:t>
+      </w:r>
     </w:p>
     <w:p>
       <w:pPr>
@@ -976,7 +1016,16 @@
           <w:szCs w:val="24"/>
           <w:lang w:val="uk-UA"/>
         </w:rPr>
-        <w:t xml:space="preserve"> Автоматизована інтелектуальна система (АІС) клімат контролю в будинку призначена для забезпечення комфортних умов у приміщеннях шляхом регулювання температури, вологості повітря та управління додатковими пристроями, такими як обігрівачі, кондиціонери, вентиляційні системи тощо. Система може бути встановлена в будь-якому типі будинку, незалежно від розміру та конструкції.</w:t>
+        <w:t xml:space="preserve"> </w:t>
+      </w:r>
+      <w:r>
+        <w:rPr>
+          <w:rFonts w:ascii="Times New Roman" w:hAnsi="Times New Roman" w:cs="Times New Roman"/>
+          <w:sz w:val="24"/>
+          <w:szCs w:val="24"/>
+          <w:lang w:val="uk-UA"/>
+        </w:rPr>
+        <w:t>Автоматизована інформаційна система (АІС) для мережі кінотеатрів є ключовим інструментом для оптимізації та полегшення процесів управління та обслуговування глядачів. Ця система дозволяє користувачам зручно та ефективно бронювати квитки на сеанси, вибирати фільми з різних жанрів та параметрів, таких як режисер, акторський склад, рейтинг тощо. Крім того, за допомогою АІС можна швидко знаходити інформацію про час та місце проведення сеансів у ближайших кінотеатрах.</w:t>
       </w:r>
     </w:p>
     <w:p>
@@ -1171,7 +1220,6 @@
           <w:szCs w:val="24"/>
           <w:lang w:val="uk-UA"/>
         </w:rPr>
-        <w:lastRenderedPageBreak/>
         <w:t>Варіанти використання:</w:t>
       </w:r>
     </w:p>
@@ -1555,6 +1603,7 @@
           <w:rStyle w:val="Strong"/>
           <w:lang w:val="ru-RU"/>
         </w:rPr>
+        <w:lastRenderedPageBreak/>
         <w:t>Вибір сеансу:</w:t>
       </w:r>
       <w:r>
@@ -1599,7 +1648,6 @@
           <w:szCs w:val="24"/>
           <w:lang w:val="uk-UA"/>
         </w:rPr>
-        <w:lastRenderedPageBreak/>
         <w:t>Для адміністратору кінотеатру:</w:t>
       </w:r>
     </w:p>
@@ -1998,18 +2046,7 @@
           <w:szCs w:val="24"/>
           <w:lang w:val="uk-UA"/>
         </w:rPr>
-        <w:t xml:space="preserve"> </w:t>
-      </w:r>
-      <w:r>
-        <w:rPr>
-          <w:rFonts w:ascii="Times New Roman" w:hAnsi="Times New Roman" w:cs="Times New Roman"/>
-          <w:b/>
-          <w:bCs/>
-          <w:sz w:val="24"/>
-          <w:szCs w:val="24"/>
-          <w:lang w:val="uk-UA"/>
-        </w:rPr>
-        <w:t>Ведення бази даних клієнтів:</w:t>
+        <w:t xml:space="preserve"> Ведення бази даних клієнтів:</w:t>
       </w:r>
       <w:r>
         <w:rPr>
@@ -2046,18 +2083,8 @@
           <w:szCs w:val="24"/>
           <w:lang w:val="uk-UA"/>
         </w:rPr>
-        <w:t xml:space="preserve"> </w:t>
-      </w:r>
-      <w:r>
-        <w:rPr>
-          <w:rFonts w:ascii="Times New Roman" w:hAnsi="Times New Roman" w:cs="Times New Roman"/>
-          <w:b/>
-          <w:bCs/>
-          <w:sz w:val="24"/>
-          <w:szCs w:val="24"/>
-          <w:lang w:val="uk-UA"/>
-        </w:rPr>
-        <w:t>Аналіз відвідуваності та попиту на фільми:</w:t>
+        <w:lastRenderedPageBreak/>
+        <w:t xml:space="preserve"> Аналіз відвідуваності та попиту на фільми:</w:t>
       </w:r>
       <w:r>
         <w:rPr>
@@ -2094,19 +2121,7 @@
           <w:szCs w:val="24"/>
           <w:lang w:val="uk-UA"/>
         </w:rPr>
-        <w:lastRenderedPageBreak/>
-        <w:t xml:space="preserve"> </w:t>
-      </w:r>
-      <w:r>
-        <w:rPr>
-          <w:rFonts w:ascii="Times New Roman" w:hAnsi="Times New Roman" w:cs="Times New Roman"/>
-          <w:b/>
-          <w:bCs/>
-          <w:sz w:val="24"/>
-          <w:szCs w:val="24"/>
-          <w:lang w:val="uk-UA"/>
-        </w:rPr>
-        <w:t xml:space="preserve">Підтримка користувачів: </w:t>
+        <w:t xml:space="preserve"> Підтримка користувачів: </w:t>
       </w:r>
       <w:r>
         <w:rPr>
@@ -2137,6 +2152,7 @@
       <w:r>
         <w:rPr>
           <w:rFonts w:ascii="Times New Roman" w:hAnsi="Times New Roman" w:cs="Times New Roman"/>
+          <w:noProof/>
           <w:sz w:val="24"/>
           <w:szCs w:val="24"/>
           <w:lang w:val="uk-UA"/>
@@ -2206,18 +2222,7 @@
           <w:szCs w:val="24"/>
           <w:lang w:val="uk-UA"/>
         </w:rPr>
-        <w:t xml:space="preserve"> </w:t>
-      </w:r>
-      <w:r>
-        <w:rPr>
-          <w:rFonts w:ascii="Times New Roman" w:hAnsi="Times New Roman" w:cs="Times New Roman"/>
-          <w:b/>
-          <w:bCs/>
-          <w:sz w:val="24"/>
-          <w:szCs w:val="24"/>
-          <w:lang w:val="uk-UA"/>
-        </w:rPr>
-        <w:t>Вибір програмного рішення:</w:t>
+        <w:t xml:space="preserve"> Вибір програмного рішення:</w:t>
       </w:r>
       <w:r>
         <w:rPr>
@@ -2623,10 +2628,10 @@
           <w:lang w:val="uk-UA"/>
         </w:rPr>
         <w:drawing>
-          <wp:inline distT="0" distB="0" distL="0" distR="0" wp14:anchorId="54B86E49" wp14:editId="605D7012">
-            <wp:extent cx="5943600" cy="777240"/>
-            <wp:effectExtent l="0" t="0" r="0" b="3810"/>
-            <wp:docPr id="15" name="Picture 15"/>
+          <wp:inline distT="0" distB="0" distL="0" distR="0" wp14:anchorId="506C77BC" wp14:editId="7542DBDF">
+            <wp:extent cx="4218779" cy="3733800"/>
+            <wp:effectExtent l="0" t="0" r="0" b="0"/>
+            <wp:docPr id="2" name="Picture 2"/>
             <wp:cNvGraphicFramePr>
               <a:graphicFrameLocks xmlns:a="http://schemas.openxmlformats.org/drawingml/2006/main" noChangeAspect="1"/>
             </wp:cNvGraphicFramePr>
@@ -2646,7 +2651,7 @@
                   <pic:spPr>
                     <a:xfrm>
                       <a:off x="0" y="0"/>
-                      <a:ext cx="5943600" cy="777240"/>
+                      <a:ext cx="4232580" cy="3746014"/>
                     </a:xfrm>
                     <a:prstGeom prst="rect">
                       <a:avLst/>
@@ -2873,7 +2878,6 @@
           <w:szCs w:val="24"/>
           <w:lang w:val="uk-UA"/>
         </w:rPr>
-        <w:lastRenderedPageBreak/>
         <w:t>Аналіз попиту</w:t>
       </w:r>
       <w:r>
@@ -2963,10 +2967,10 @@
           <w:lang w:val="uk-UA"/>
         </w:rPr>
         <w:drawing>
-          <wp:inline distT="0" distB="0" distL="0" distR="0" wp14:anchorId="7111070C" wp14:editId="0503E023">
-            <wp:extent cx="5943600" cy="1108075"/>
+          <wp:inline distT="0" distB="0" distL="0" distR="0" wp14:anchorId="56CB53E5" wp14:editId="768657BC">
+            <wp:extent cx="4519574" cy="4000500"/>
             <wp:effectExtent l="0" t="0" r="0" b="0"/>
-            <wp:docPr id="16" name="Picture 16"/>
+            <wp:docPr id="3" name="Picture 3"/>
             <wp:cNvGraphicFramePr>
               <a:graphicFrameLocks xmlns:a="http://schemas.openxmlformats.org/drawingml/2006/main" noChangeAspect="1"/>
             </wp:cNvGraphicFramePr>
@@ -2986,7 +2990,7 @@
                   <pic:spPr>
                     <a:xfrm>
                       <a:off x="0" y="0"/>
-                      <a:ext cx="5943600" cy="1108075"/>
+                      <a:ext cx="4534467" cy="4013682"/>
                     </a:xfrm>
                     <a:prstGeom prst="rect">
                       <a:avLst/>
@@ -5492,6 +5496,7 @@
   <w:style w:type="character" w:default="1" w:styleId="DefaultParagraphFont">
     <w:name w:val="Default Paragraph Font"/>
     <w:uiPriority w:val="1"/>
+    <w:semiHidden/>
     <w:unhideWhenUsed/>
   </w:style>
   <w:style w:type="table" w:default="1" w:styleId="TableNormal">

</xml_diff>